<commit_message>
add liver disorder data set.
</commit_message>
<xml_diff>
--- a/tlearn/tensFlowReadme.docx
+++ b/tlearn/tensFlowReadme.docx
@@ -64,17 +64,6 @@
     </w:p>
     <w:p>
       <w:pPr>
-        <w:pStyle w:val="Heading1"/>
-      </w:pPr>
-      <w:proofErr w:type="spellStart"/>
-      <w:r>
-        <w:t>TFLearn</w:t>
-      </w:r>
-      <w:proofErr w:type="spellEnd"/>
-    </w:p>
-    <w:p/>
-    <w:p>
-      <w:pPr>
         <w:pStyle w:val="ListParagraph"/>
         <w:numPr>
           <w:ilvl w:val="0"/>
@@ -82,6 +71,92 @@
         </w:numPr>
       </w:pPr>
       <w:hyperlink r:id="rId5" w:history="1">
+        <w:r>
+          <w:rPr>
+            <w:rStyle w:val="Hyperlink"/>
+          </w:rPr>
+          <w:t>Markdown online viewer</w:t>
+        </w:r>
+      </w:hyperlink>
+      <w:r>
+        <w:t xml:space="preserve"> – very </w:t>
+      </w:r>
+      <w:r>
+        <w:t>handy before committing readme.md files</w:t>
+      </w:r>
+    </w:p>
+    <w:p>
+      <w:pPr>
+        <w:pStyle w:val="Heading1"/>
+      </w:pPr>
+      <w:proofErr w:type="spellStart"/>
+      <w:r>
+        <w:t>TFLearn</w:t>
+      </w:r>
+      <w:bookmarkStart w:id="0" w:name="_GoBack"/>
+      <w:bookmarkEnd w:id="0"/>
+      <w:proofErr w:type="spellEnd"/>
+    </w:p>
+    <w:p/>
+    <w:p>
+      <w:pPr>
+        <w:pStyle w:val="ListParagraph"/>
+        <w:numPr>
+          <w:ilvl w:val="0"/>
+          <w:numId w:val="1"/>
+        </w:numPr>
+      </w:pPr>
+      <w:hyperlink r:id="rId6" w:anchor="test_the_tensorflow_installation" w:history="1">
+        <w:proofErr w:type="spellStart"/>
+        <w:r>
+          <w:rPr>
+            <w:rStyle w:val="Hyperlink"/>
+          </w:rPr>
+          <w:t>TensorFlow</w:t>
+        </w:r>
+        <w:proofErr w:type="spellEnd"/>
+        <w:r>
+          <w:rPr>
+            <w:rStyle w:val="Hyperlink"/>
+          </w:rPr>
+          <w:t xml:space="preserve"> Installation</w:t>
+        </w:r>
+      </w:hyperlink>
+    </w:p>
+    <w:p>
+      <w:pPr>
+        <w:pStyle w:val="ListParagraph"/>
+        <w:numPr>
+          <w:ilvl w:val="0"/>
+          <w:numId w:val="1"/>
+        </w:numPr>
+      </w:pPr>
+      <w:hyperlink r:id="rId7" w:history="1">
+        <w:proofErr w:type="spellStart"/>
+        <w:r>
+          <w:rPr>
+            <w:rStyle w:val="Hyperlink"/>
+          </w:rPr>
+          <w:t>TensorFlow</w:t>
+        </w:r>
+        <w:proofErr w:type="spellEnd"/>
+        <w:r>
+          <w:rPr>
+            <w:rStyle w:val="Hyperlink"/>
+          </w:rPr>
+          <w:t xml:space="preserve"> Tutorials</w:t>
+        </w:r>
+      </w:hyperlink>
+    </w:p>
+    <w:p>
+      <w:pPr>
+        <w:pStyle w:val="ListParagraph"/>
+        <w:numPr>
+          <w:ilvl w:val="0"/>
+          <w:numId w:val="1"/>
+        </w:numPr>
+      </w:pPr>
+      <w:hyperlink r:id="rId8" w:history="1">
         <w:r>
           <w:rPr>
             <w:rStyle w:val="Hyperlink"/>
@@ -98,7 +173,7 @@
           <w:numId w:val="1"/>
         </w:numPr>
       </w:pPr>
-      <w:hyperlink r:id="rId6" w:history="1">
+      <w:hyperlink r:id="rId9" w:history="1">
         <w:r>
           <w:rPr>
             <w:rStyle w:val="Hyperlink"/>
@@ -109,7 +184,7 @@
       <w:r>
         <w:t xml:space="preserve"> from data commons version from </w:t>
       </w:r>
-      <w:hyperlink r:id="rId7" w:history="1">
+      <w:hyperlink r:id="rId10" w:history="1">
         <w:proofErr w:type="spellStart"/>
         <w:r>
           <w:rPr>
@@ -131,8 +206,6 @@
       <w:r>
         <w:t>Location of titanic dataset file after download</w:t>
       </w:r>
-      <w:bookmarkStart w:id="0" w:name="_GoBack"/>
-      <w:bookmarkEnd w:id="0"/>
       <w:r>
         <w:br/>
       </w:r>
@@ -154,7 +227,7 @@
           <w:numId w:val="1"/>
         </w:numPr>
       </w:pPr>
-      <w:hyperlink r:id="rId8" w:history="1">
+      <w:hyperlink r:id="rId11" w:history="1">
         <w:r>
           <w:rPr>
             <w:rStyle w:val="Hyperlink"/>
@@ -214,7 +287,7 @@
           <w:numId w:val="1"/>
         </w:numPr>
       </w:pPr>
-      <w:hyperlink r:id="rId9" w:history="1">
+      <w:hyperlink r:id="rId12" w:anchor="h5py" w:history="1">
         <w:r>
           <w:rPr>
             <w:rStyle w:val="Hyperlink"/>
@@ -317,6 +390,45 @@
     <w:p>
       <w:pPr>
         <w:ind w:left="1080"/>
+      </w:pPr>
+    </w:p>
+    <w:p>
+      <w:proofErr w:type="spellStart"/>
+      <w:r>
+        <w:t>Tensorflow</w:t>
+      </w:r>
+      <w:proofErr w:type="spellEnd"/>
+      <w:r>
+        <w:t xml:space="preserve"> Tutorials</w:t>
+      </w:r>
+    </w:p>
+    <w:p>
+      <w:pPr>
+        <w:pStyle w:val="ListParagraph"/>
+        <w:numPr>
+          <w:ilvl w:val="0"/>
+          <w:numId w:val="2"/>
+        </w:numPr>
+      </w:pPr>
+      <w:r>
+        <w:t xml:space="preserve">   </w:t>
+      </w:r>
+      <w:hyperlink r:id="rId13" w:history="1">
+        <w:r>
+          <w:rPr>
+            <w:rStyle w:val="Hyperlink"/>
+          </w:rPr>
+          <w:t>https://github.com/savarin/pyconuk-introtutorial</w:t>
+        </w:r>
+      </w:hyperlink>
+    </w:p>
+    <w:p>
+      <w:pPr>
+        <w:pStyle w:val="ListParagraph"/>
+        <w:numPr>
+          <w:ilvl w:val="0"/>
+          <w:numId w:val="2"/>
+        </w:numPr>
       </w:pPr>
     </w:p>
     <w:p/>
@@ -350,6 +462,119 @@
 <file path=word/numbering.xml><?xml version="1.0" encoding="utf-8"?>
 <w:numbering xmlns:wpc="http://schemas.microsoft.com/office/word/2010/wordprocessingCanvas" xmlns:cx="http://schemas.microsoft.com/office/drawing/2014/chartex" xmlns:cx1="http://schemas.microsoft.com/office/drawing/2015/9/8/chartex" xmlns:cx2="http://schemas.microsoft.com/office/drawing/2015/10/21/chartex" xmlns:cx3="http://schemas.microsoft.com/office/drawing/2016/5/9/chartex" xmlns:cx4="http://schemas.microsoft.com/office/drawing/2016/5/10/chartex" xmlns:cx5="http://schemas.microsoft.com/office/drawing/2016/5/11/chartex" xmlns:mc="http://schemas.openxmlformats.org/markup-compatibility/2006" xmlns:o="urn:schemas-microsoft-com:office:office" xmlns:r="http://schemas.openxmlformats.org/officeDocument/2006/relationships" xmlns:m="http://schemas.openxmlformats.org/officeDocument/2006/math" xmlns:v="urn:schemas-microsoft-com:vml" xmlns:wp14="http://schemas.microsoft.com/office/word/2010/wordprocessingDrawing" xmlns:wp="http://schemas.openxmlformats.org/drawingml/2006/wordprocessingDrawing" xmlns:w10="urn:schemas-microsoft-com:office:word" xmlns:w="http://schemas.openxmlformats.org/wordprocessingml/2006/main" xmlns:w14="http://schemas.microsoft.com/office/word/2010/wordml" xmlns:w15="http://schemas.microsoft.com/office/word/2012/wordml" xmlns:w16se="http://schemas.microsoft.com/office/word/2015/wordml/symex" xmlns:wpg="http://schemas.microsoft.com/office/word/2010/wordprocessingGroup" xmlns:wpi="http://schemas.microsoft.com/office/word/2010/wordprocessingInk" xmlns:wne="http://schemas.microsoft.com/office/word/2006/wordml" xmlns:wps="http://schemas.microsoft.com/office/word/2010/wordprocessingShape" mc:Ignorable="w14 w15 w16se wp14">
   <w:abstractNum w:abstractNumId="0" w15:restartNumberingAfterBreak="0">
+    <w:nsid w:val="00922176"/>
+    <w:multiLevelType w:val="hybridMultilevel"/>
+    <w:tmpl w:val="EAD80D5A"/>
+    <w:lvl w:ilvl="0" w:tplc="04090001">
+      <w:start w:val="1"/>
+      <w:numFmt w:val="bullet"/>
+      <w:lvlText w:val=""/>
+      <w:lvlJc w:val="left"/>
+      <w:pPr>
+        <w:ind w:left="823" w:hanging="360"/>
+      </w:pPr>
+      <w:rPr>
+        <w:rFonts w:ascii="Symbol" w:hAnsi="Symbol" w:hint="default"/>
+      </w:rPr>
+    </w:lvl>
+    <w:lvl w:ilvl="1" w:tplc="04090003" w:tentative="1">
+      <w:start w:val="1"/>
+      <w:numFmt w:val="bullet"/>
+      <w:lvlText w:val="o"/>
+      <w:lvlJc w:val="left"/>
+      <w:pPr>
+        <w:ind w:left="1543" w:hanging="360"/>
+      </w:pPr>
+      <w:rPr>
+        <w:rFonts w:ascii="Courier New" w:hAnsi="Courier New" w:cs="Courier New" w:hint="default"/>
+      </w:rPr>
+    </w:lvl>
+    <w:lvl w:ilvl="2" w:tplc="04090005" w:tentative="1">
+      <w:start w:val="1"/>
+      <w:numFmt w:val="bullet"/>
+      <w:lvlText w:val=""/>
+      <w:lvlJc w:val="left"/>
+      <w:pPr>
+        <w:ind w:left="2263" w:hanging="360"/>
+      </w:pPr>
+      <w:rPr>
+        <w:rFonts w:ascii="Wingdings" w:hAnsi="Wingdings" w:hint="default"/>
+      </w:rPr>
+    </w:lvl>
+    <w:lvl w:ilvl="3" w:tplc="04090001" w:tentative="1">
+      <w:start w:val="1"/>
+      <w:numFmt w:val="bullet"/>
+      <w:lvlText w:val=""/>
+      <w:lvlJc w:val="left"/>
+      <w:pPr>
+        <w:ind w:left="2983" w:hanging="360"/>
+      </w:pPr>
+      <w:rPr>
+        <w:rFonts w:ascii="Symbol" w:hAnsi="Symbol" w:hint="default"/>
+      </w:rPr>
+    </w:lvl>
+    <w:lvl w:ilvl="4" w:tplc="04090003" w:tentative="1">
+      <w:start w:val="1"/>
+      <w:numFmt w:val="bullet"/>
+      <w:lvlText w:val="o"/>
+      <w:lvlJc w:val="left"/>
+      <w:pPr>
+        <w:ind w:left="3703" w:hanging="360"/>
+      </w:pPr>
+      <w:rPr>
+        <w:rFonts w:ascii="Courier New" w:hAnsi="Courier New" w:cs="Courier New" w:hint="default"/>
+      </w:rPr>
+    </w:lvl>
+    <w:lvl w:ilvl="5" w:tplc="04090005" w:tentative="1">
+      <w:start w:val="1"/>
+      <w:numFmt w:val="bullet"/>
+      <w:lvlText w:val=""/>
+      <w:lvlJc w:val="left"/>
+      <w:pPr>
+        <w:ind w:left="4423" w:hanging="360"/>
+      </w:pPr>
+      <w:rPr>
+        <w:rFonts w:ascii="Wingdings" w:hAnsi="Wingdings" w:hint="default"/>
+      </w:rPr>
+    </w:lvl>
+    <w:lvl w:ilvl="6" w:tplc="04090001" w:tentative="1">
+      <w:start w:val="1"/>
+      <w:numFmt w:val="bullet"/>
+      <w:lvlText w:val=""/>
+      <w:lvlJc w:val="left"/>
+      <w:pPr>
+        <w:ind w:left="5143" w:hanging="360"/>
+      </w:pPr>
+      <w:rPr>
+        <w:rFonts w:ascii="Symbol" w:hAnsi="Symbol" w:hint="default"/>
+      </w:rPr>
+    </w:lvl>
+    <w:lvl w:ilvl="7" w:tplc="04090003" w:tentative="1">
+      <w:start w:val="1"/>
+      <w:numFmt w:val="bullet"/>
+      <w:lvlText w:val="o"/>
+      <w:lvlJc w:val="left"/>
+      <w:pPr>
+        <w:ind w:left="5863" w:hanging="360"/>
+      </w:pPr>
+      <w:rPr>
+        <w:rFonts w:ascii="Courier New" w:hAnsi="Courier New" w:cs="Courier New" w:hint="default"/>
+      </w:rPr>
+    </w:lvl>
+    <w:lvl w:ilvl="8" w:tplc="04090005" w:tentative="1">
+      <w:start w:val="1"/>
+      <w:numFmt w:val="bullet"/>
+      <w:lvlText w:val=""/>
+      <w:lvlJc w:val="left"/>
+      <w:pPr>
+        <w:ind w:left="6583" w:hanging="360"/>
+      </w:pPr>
+      <w:rPr>
+        <w:rFonts w:ascii="Wingdings" w:hAnsi="Wingdings" w:hint="default"/>
+      </w:rPr>
+    </w:lvl>
+  </w:abstractNum>
+  <w:abstractNum w:abstractNumId="1" w15:restartNumberingAfterBreak="0">
     <w:nsid w:val="094264A1"/>
     <w:multiLevelType w:val="hybridMultilevel"/>
     <w:tmpl w:val="8F4AA19C"/>
@@ -463,6 +688,9 @@
     </w:lvl>
   </w:abstractNum>
   <w:num w:numId="1">
+    <w:abstractNumId w:val="1"/>
+  </w:num>
+  <w:num w:numId="2">
     <w:abstractNumId w:val="0"/>
   </w:num>
 </w:numbering>
@@ -911,6 +1139,7 @@
   <w:style w:type="character" w:default="1" w:styleId="DefaultParagraphFont">
     <w:name w:val="Default Paragraph Font"/>
     <w:uiPriority w:val="1"/>
+    <w:semiHidden/>
     <w:unhideWhenUsed/>
   </w:style>
   <w:style w:type="table" w:default="1" w:styleId="TableNormal">

</xml_diff>